<commit_message>
part 2 documentation added
</commit_message>
<xml_diff>
--- a/Part-2.docx
+++ b/Part-2.docx
@@ -54,6 +54,7 @@
       </w:pPr>
       <w:r>
         <w:rPr>
+          <w:noProof/>
           <w:lang w:val="en-GB"/>
         </w:rPr>
         <w:drawing>
@@ -126,31 +127,13 @@
         </w:rPr>
         <w:t xml:space="preserve"> with </w:t>
       </w:r>
-      <w:proofErr w:type="gramStart"/>
       <w:r>
         <w:rPr>
           <w:b/>
           <w:bCs/>
           <w:lang w:val="en-GB"/>
         </w:rPr>
-        <w:t>var(</w:t>
-      </w:r>
-      <w:proofErr w:type="gramEnd"/>
-      <w:r>
-        <w:rPr>
-          <w:b/>
-          <w:bCs/>
-          <w:lang w:val="en-GB"/>
-        </w:rPr>
-        <w:t>--container-width</w:t>
-      </w:r>
-      <w:r>
-        <w:rPr>
-          <w:b/>
-          <w:bCs/>
-          <w:lang w:val="en-GB"/>
-        </w:rPr>
-        <w:t>)</w:t>
+        <w:t>var(--container-width)</w:t>
       </w:r>
     </w:p>
     <w:p>
@@ -204,21 +187,7 @@
         <w:rPr>
           <w:lang w:val="en-GB"/>
         </w:rPr>
-        <w:t xml:space="preserve">Target all and </w:t>
-      </w:r>
-      <w:proofErr w:type="gramStart"/>
-      <w:r>
-        <w:rPr>
-          <w:lang w:val="en-GB"/>
-        </w:rPr>
-        <w:t>max-width</w:t>
-      </w:r>
-      <w:proofErr w:type="gramEnd"/>
-      <w:r>
-        <w:rPr>
-          <w:lang w:val="en-GB"/>
-        </w:rPr>
-        <w:t xml:space="preserve"> of 1400px</w:t>
+        <w:t>Target all and max-width of 1400px</w:t>
       </w:r>
     </w:p>
     <w:p>
@@ -234,6 +203,7 @@
       </w:pPr>
       <w:r>
         <w:rPr>
+          <w:noProof/>
           <w:lang w:val="en-GB"/>
         </w:rPr>
         <w:drawing>
@@ -284,19 +254,11 @@
           <w:lang w:val="en-GB"/>
         </w:rPr>
       </w:pPr>
-      <w:proofErr w:type="gramStart"/>
-      <w:r>
-        <w:rPr>
-          <w:lang w:val="en-GB"/>
-        </w:rPr>
-        <w:t>Add :root</w:t>
-      </w:r>
-      <w:proofErr w:type="gramEnd"/>
-      <w:r>
-        <w:rPr>
-          <w:lang w:val="en-GB"/>
-        </w:rPr>
-        <w:t xml:space="preserve"> selector with new value for container-width variable</w:t>
+      <w:r>
+        <w:rPr>
+          <w:lang w:val="en-GB"/>
+        </w:rPr>
+        <w:t>Add :root selector with new value for container-width variable</w:t>
       </w:r>
     </w:p>
     <w:p>
@@ -312,6 +274,7 @@
       </w:pPr>
       <w:r>
         <w:rPr>
+          <w:noProof/>
           <w:lang w:val="en-GB"/>
         </w:rPr>
         <w:drawing>
@@ -404,10 +367,10 @@
         </w:rPr>
         <w:lastRenderedPageBreak/>
         <w:drawing>
-          <wp:inline distT="0" distB="0" distL="0" distR="0" wp14:anchorId="6E45D1FE" wp14:editId="0795FB28">
-            <wp:extent cx="3048425" cy="4667901"/>
-            <wp:effectExtent l="0" t="0" r="0" b="0"/>
-            <wp:docPr id="2135645260" name="Picture 1" descr="A screen shot of a computer program&#10;&#10;Description automatically generated"/>
+          <wp:inline distT="0" distB="0" distL="0" distR="0" wp14:anchorId="5BB26447" wp14:editId="65BDCE8F">
+            <wp:extent cx="3419952" cy="4677428"/>
+            <wp:effectExtent l="0" t="0" r="9525" b="8890"/>
+            <wp:docPr id="1994545206" name="Picture 1" descr="A screen shot of a computer program&#10;&#10;Description automatically generated"/>
             <wp:cNvGraphicFramePr>
               <a:graphicFrameLocks xmlns:a="http://schemas.openxmlformats.org/drawingml/2006/main" noChangeAspect="1"/>
             </wp:cNvGraphicFramePr>
@@ -415,7 +378,7 @@
               <a:graphicData uri="http://schemas.openxmlformats.org/drawingml/2006/picture">
                 <pic:pic xmlns:pic="http://schemas.openxmlformats.org/drawingml/2006/picture">
                   <pic:nvPicPr>
-                    <pic:cNvPr id="2135645260" name="Picture 1" descr="A screen shot of a computer program&#10;&#10;Description automatically generated"/>
+                    <pic:cNvPr id="1994545206" name="Picture 1" descr="A screen shot of a computer program&#10;&#10;Description automatically generated"/>
                     <pic:cNvPicPr/>
                   </pic:nvPicPr>
                   <pic:blipFill>
@@ -427,7 +390,7 @@
                   <pic:spPr>
                     <a:xfrm>
                       <a:off x="0" y="0"/>
-                      <a:ext cx="3048425" cy="4667901"/>
+                      <a:ext cx="3419952" cy="4677428"/>
                     </a:xfrm>
                     <a:prstGeom prst="rect">
                       <a:avLst/>
@@ -455,16 +418,8 @@
         <w:rPr>
           <w:lang w:val="en-GB"/>
         </w:rPr>
-        <w:t xml:space="preserve">Go to </w:t>
-      </w:r>
-      <w:proofErr w:type="gramStart"/>
-      <w:r>
-        <w:rPr>
-          <w:lang w:val="en-GB"/>
-        </w:rPr>
-        <w:t>style.css</w:t>
-      </w:r>
-      <w:proofErr w:type="gramEnd"/>
+        <w:t>Go to style.css</w:t>
+      </w:r>
     </w:p>
     <w:p>
       <w:pPr>
@@ -481,21 +436,7 @@
         <w:rPr>
           <w:lang w:val="en-GB"/>
         </w:rPr>
-        <w:t xml:space="preserve">Add a media query for </w:t>
-      </w:r>
-      <w:proofErr w:type="gramStart"/>
-      <w:r>
-        <w:rPr>
-          <w:lang w:val="en-GB"/>
-        </w:rPr>
-        <w:t>max-width</w:t>
-      </w:r>
-      <w:proofErr w:type="gramEnd"/>
-      <w:r>
-        <w:rPr>
-          <w:lang w:val="en-GB"/>
-        </w:rPr>
-        <w:t xml:space="preserve"> 1400px</w:t>
+        <w:t>Add a media query for max-width 1400px</w:t>
       </w:r>
       <w:r>
         <w:rPr>
@@ -517,6 +458,7 @@
       </w:pPr>
       <w:r>
         <w:rPr>
+          <w:noProof/>
           <w:lang w:val="en-GB"/>
         </w:rPr>
         <w:drawing>
@@ -587,6 +529,7 @@
       </w:pPr>
       <w:r>
         <w:rPr>
+          <w:noProof/>
           <w:lang w:val="en-GB"/>
         </w:rPr>
         <w:drawing>
@@ -639,6 +582,7 @@
       </w:pPr>
       <w:r>
         <w:rPr>
+          <w:noProof/>
           <w:lang w:val="en-GB"/>
         </w:rPr>
         <w:lastRenderedPageBreak/>
@@ -692,6 +636,7 @@
       </w:pPr>
       <w:r>
         <w:rPr>
+          <w:noProof/>
           <w:lang w:val="en-GB"/>
         </w:rPr>
         <w:drawing>
@@ -744,6 +689,7 @@
       </w:pPr>
       <w:r>
         <w:rPr>
+          <w:noProof/>
           <w:lang w:val="en-GB"/>
         </w:rPr>
         <w:drawing>
@@ -803,18 +749,737 @@
     <w:p>
       <w:pPr>
         <w:pStyle w:val="ListParagraph"/>
+        <w:ind w:left="1440"/>
+        <w:rPr>
+          <w:lang w:val="en-GB"/>
+        </w:rPr>
+      </w:pPr>
+    </w:p>
+    <w:p>
+      <w:pPr>
+        <w:pStyle w:val="ListParagraph"/>
         <w:ind w:left="0"/>
         <w:rPr>
-          <w:lang w:val="en-GB"/>
-        </w:rPr>
-      </w:pPr>
-    </w:p>
-    <w:p>
-      <w:pPr>
-        <w:rPr>
-          <w:lang w:val="en-GB"/>
-        </w:rPr>
-      </w:pPr>
+          <w:b/>
+          <w:bCs/>
+          <w:sz w:val="28"/>
+          <w:szCs w:val="28"/>
+          <w:lang w:val="en-GB"/>
+        </w:rPr>
+      </w:pPr>
+      <w:r>
+        <w:rPr>
+          <w:b/>
+          <w:bCs/>
+          <w:sz w:val="28"/>
+          <w:szCs w:val="28"/>
+          <w:lang w:val="en-GB"/>
+        </w:rPr>
+        <w:t>Project Section:</w:t>
+      </w:r>
+    </w:p>
+    <w:p>
+      <w:pPr>
+        <w:pStyle w:val="ListParagraph"/>
+        <w:ind w:left="0"/>
+        <w:rPr>
+          <w:lang w:val="en-GB"/>
+        </w:rPr>
+      </w:pPr>
+    </w:p>
+    <w:p>
+      <w:pPr>
+        <w:pStyle w:val="ListParagraph"/>
+        <w:numPr>
+          <w:ilvl w:val="0"/>
+          <w:numId w:val="17"/>
+        </w:numPr>
+        <w:rPr>
+          <w:lang w:val="en-GB"/>
+        </w:rPr>
+      </w:pPr>
+      <w:r>
+        <w:rPr>
+          <w:lang w:val="en-GB"/>
+        </w:rPr>
+        <w:t>Go to Style.css and add:</w:t>
+      </w:r>
+    </w:p>
+    <w:p>
+      <w:pPr>
+        <w:pStyle w:val="ListParagraph"/>
+        <w:numPr>
+          <w:ilvl w:val="0"/>
+          <w:numId w:val="17"/>
+        </w:numPr>
+        <w:rPr>
+          <w:lang w:val="en-GB"/>
+        </w:rPr>
+      </w:pPr>
+      <w:r>
+        <w:rPr>
+          <w:noProof/>
+          <w:lang w:val="en-GB"/>
+        </w:rPr>
+        <w:lastRenderedPageBreak/>
+        <w:drawing>
+          <wp:inline distT="0" distB="0" distL="0" distR="0" wp14:anchorId="7A207942" wp14:editId="1F491416">
+            <wp:extent cx="3068955" cy="2616200"/>
+            <wp:effectExtent l="0" t="0" r="0" b="0"/>
+            <wp:docPr id="650734164" name="Picture 1"/>
+            <wp:cNvGraphicFramePr>
+              <a:graphicFrameLocks xmlns:a="http://schemas.openxmlformats.org/drawingml/2006/main" noChangeAspect="1"/>
+            </wp:cNvGraphicFramePr>
+            <a:graphic xmlns:a="http://schemas.openxmlformats.org/drawingml/2006/main">
+              <a:graphicData uri="http://schemas.openxmlformats.org/drawingml/2006/picture">
+                <pic:pic xmlns:pic="http://schemas.openxmlformats.org/drawingml/2006/picture">
+                  <pic:nvPicPr>
+                    <pic:cNvPr id="0" name="Picture 1"/>
+                    <pic:cNvPicPr>
+                      <a:picLocks noChangeAspect="1" noChangeArrowheads="1"/>
+                    </pic:cNvPicPr>
+                  </pic:nvPicPr>
+                  <pic:blipFill>
+                    <a:blip r:embed="rId14">
+                      <a:extLst>
+                        <a:ext uri="{28A0092B-C50C-407E-A947-70E740481C1C}">
+                          <a14:useLocalDpi xmlns:a14="http://schemas.microsoft.com/office/drawing/2010/main" val="0"/>
+                        </a:ext>
+                      </a:extLst>
+                    </a:blip>
+                    <a:srcRect/>
+                    <a:stretch>
+                      <a:fillRect/>
+                    </a:stretch>
+                  </pic:blipFill>
+                  <pic:spPr bwMode="auto">
+                    <a:xfrm>
+                      <a:off x="0" y="0"/>
+                      <a:ext cx="3068955" cy="2616200"/>
+                    </a:xfrm>
+                    <a:prstGeom prst="rect">
+                      <a:avLst/>
+                    </a:prstGeom>
+                    <a:noFill/>
+                    <a:ln>
+                      <a:noFill/>
+                    </a:ln>
+                  </pic:spPr>
+                </pic:pic>
+              </a:graphicData>
+            </a:graphic>
+          </wp:inline>
+        </w:drawing>
+      </w:r>
+    </w:p>
+    <w:p>
+      <w:pPr>
+        <w:pStyle w:val="ListParagraph"/>
+        <w:numPr>
+          <w:ilvl w:val="0"/>
+          <w:numId w:val="17"/>
+        </w:numPr>
+        <w:rPr>
+          <w:lang w:val="en-GB"/>
+        </w:rPr>
+      </w:pPr>
+      <w:r>
+        <w:rPr>
+          <w:noProof/>
+          <w:lang w:val="en-GB"/>
+        </w:rPr>
+        <w:drawing>
+          <wp:inline distT="0" distB="0" distL="0" distR="0" wp14:anchorId="2BBFDFA3" wp14:editId="769BC5CC">
+            <wp:extent cx="3275965" cy="3220085"/>
+            <wp:effectExtent l="0" t="0" r="635" b="0"/>
+            <wp:docPr id="278821321" name="Picture 2"/>
+            <wp:cNvGraphicFramePr>
+              <a:graphicFrameLocks xmlns:a="http://schemas.openxmlformats.org/drawingml/2006/main" noChangeAspect="1"/>
+            </wp:cNvGraphicFramePr>
+            <a:graphic xmlns:a="http://schemas.openxmlformats.org/drawingml/2006/main">
+              <a:graphicData uri="http://schemas.openxmlformats.org/drawingml/2006/picture">
+                <pic:pic xmlns:pic="http://schemas.openxmlformats.org/drawingml/2006/picture">
+                  <pic:nvPicPr>
+                    <pic:cNvPr id="0" name="Picture 2"/>
+                    <pic:cNvPicPr>
+                      <a:picLocks noChangeAspect="1" noChangeArrowheads="1"/>
+                    </pic:cNvPicPr>
+                  </pic:nvPicPr>
+                  <pic:blipFill>
+                    <a:blip r:embed="rId15">
+                      <a:extLst>
+                        <a:ext uri="{28A0092B-C50C-407E-A947-70E740481C1C}">
+                          <a14:useLocalDpi xmlns:a14="http://schemas.microsoft.com/office/drawing/2010/main" val="0"/>
+                        </a:ext>
+                      </a:extLst>
+                    </a:blip>
+                    <a:srcRect/>
+                    <a:stretch>
+                      <a:fillRect/>
+                    </a:stretch>
+                  </pic:blipFill>
+                  <pic:spPr bwMode="auto">
+                    <a:xfrm>
+                      <a:off x="0" y="0"/>
+                      <a:ext cx="3275965" cy="3220085"/>
+                    </a:xfrm>
+                    <a:prstGeom prst="rect">
+                      <a:avLst/>
+                    </a:prstGeom>
+                    <a:noFill/>
+                    <a:ln>
+                      <a:noFill/>
+                    </a:ln>
+                  </pic:spPr>
+                </pic:pic>
+              </a:graphicData>
+            </a:graphic>
+          </wp:inline>
+        </w:drawing>
+      </w:r>
+    </w:p>
+    <w:p>
+      <w:pPr>
+        <w:rPr>
+          <w:lang w:val="en-GB"/>
+        </w:rPr>
+      </w:pPr>
+    </w:p>
+    <w:p>
+      <w:pPr>
+        <w:rPr>
+          <w:b/>
+          <w:bCs/>
+          <w:sz w:val="28"/>
+          <w:szCs w:val="28"/>
+          <w:lang w:val="en-GB"/>
+        </w:rPr>
+      </w:pPr>
+      <w:r>
+        <w:rPr>
+          <w:b/>
+          <w:bCs/>
+          <w:sz w:val="28"/>
+          <w:szCs w:val="28"/>
+          <w:lang w:val="en-GB"/>
+        </w:rPr>
+        <w:t>Navigation:</w:t>
+      </w:r>
+    </w:p>
+    <w:p>
+      <w:pPr>
+        <w:rPr>
+          <w:lang w:val="en-GB"/>
+        </w:rPr>
+      </w:pPr>
+    </w:p>
+    <w:p>
+      <w:pPr>
+        <w:pStyle w:val="ListParagraph"/>
+        <w:numPr>
+          <w:ilvl w:val="0"/>
+          <w:numId w:val="18"/>
+        </w:numPr>
+        <w:rPr>
+          <w:lang w:val="en-GB"/>
+        </w:rPr>
+      </w:pPr>
+      <w:r>
+        <w:rPr>
+          <w:lang w:val="en-GB"/>
+        </w:rPr>
+        <w:t xml:space="preserve">Go to </w:t>
+      </w:r>
+      <w:r>
+        <w:rPr>
+          <w:lang w:val="en-GB"/>
+        </w:rPr>
+        <w:t>variables</w:t>
+      </w:r>
+      <w:r>
+        <w:rPr>
+          <w:lang w:val="en-GB"/>
+        </w:rPr>
+        <w:t>.css</w:t>
+      </w:r>
+    </w:p>
+    <w:p>
+      <w:pPr>
+        <w:pStyle w:val="ListParagraph"/>
+        <w:numPr>
+          <w:ilvl w:val="0"/>
+          <w:numId w:val="18"/>
+        </w:numPr>
+        <w:rPr>
+          <w:lang w:val="en-GB"/>
+        </w:rPr>
+      </w:pPr>
+      <w:r>
+        <w:rPr>
+          <w:lang w:val="en-GB"/>
+        </w:rPr>
+        <w:t>Go to top and add fontawsome cdn:</w:t>
+      </w:r>
+    </w:p>
+    <w:p>
+      <w:pPr>
+        <w:pStyle w:val="ListParagraph"/>
+        <w:numPr>
+          <w:ilvl w:val="1"/>
+          <w:numId w:val="18"/>
+        </w:numPr>
+        <w:rPr>
+          <w:lang w:val="en-GB"/>
+        </w:rPr>
+      </w:pPr>
+      <w:r>
+        <w:rPr>
+          <w:lang w:val="en-GB"/>
+        </w:rPr>
+        <w:t>@import url('https://cdnjs.cloudflare.com/ajax/libs/font-awesome/6.4.2/css/all.min.css');</w:t>
+      </w:r>
+    </w:p>
+    <w:p>
+      <w:pPr>
+        <w:pStyle w:val="ListParagraph"/>
+        <w:numPr>
+          <w:ilvl w:val="1"/>
+          <w:numId w:val="18"/>
+        </w:numPr>
+        <w:rPr>
+          <w:lang w:val="en-GB"/>
+        </w:rPr>
+      </w:pPr>
+      <w:r>
+        <w:rPr>
+          <w:lang w:val="en-GB"/>
+        </w:rPr>
+        <w:lastRenderedPageBreak/>
+        <w:drawing>
+          <wp:inline distT="0" distB="0" distL="0" distR="0" wp14:anchorId="07D7F2D3" wp14:editId="1A5D6D47">
+            <wp:extent cx="5943600" cy="648970"/>
+            <wp:effectExtent l="0" t="0" r="0" b="0"/>
+            <wp:docPr id="1093074622" name="Picture 1"/>
+            <wp:cNvGraphicFramePr>
+              <a:graphicFrameLocks xmlns:a="http://schemas.openxmlformats.org/drawingml/2006/main" noChangeAspect="1"/>
+            </wp:cNvGraphicFramePr>
+            <a:graphic xmlns:a="http://schemas.openxmlformats.org/drawingml/2006/main">
+              <a:graphicData uri="http://schemas.openxmlformats.org/drawingml/2006/picture">
+                <pic:pic xmlns:pic="http://schemas.openxmlformats.org/drawingml/2006/picture">
+                  <pic:nvPicPr>
+                    <pic:cNvPr id="1093074622" name=""/>
+                    <pic:cNvPicPr/>
+                  </pic:nvPicPr>
+                  <pic:blipFill>
+                    <a:blip r:embed="rId16"/>
+                    <a:stretch>
+                      <a:fillRect/>
+                    </a:stretch>
+                  </pic:blipFill>
+                  <pic:spPr>
+                    <a:xfrm>
+                      <a:off x="0" y="0"/>
+                      <a:ext cx="5943600" cy="648970"/>
+                    </a:xfrm>
+                    <a:prstGeom prst="rect">
+                      <a:avLst/>
+                    </a:prstGeom>
+                  </pic:spPr>
+                </pic:pic>
+              </a:graphicData>
+            </a:graphic>
+          </wp:inline>
+        </w:drawing>
+      </w:r>
+    </w:p>
+    <w:p>
+      <w:pPr>
+        <w:pStyle w:val="ListParagraph"/>
+        <w:numPr>
+          <w:ilvl w:val="0"/>
+          <w:numId w:val="18"/>
+        </w:numPr>
+        <w:rPr>
+          <w:lang w:val="en-GB"/>
+        </w:rPr>
+      </w:pPr>
+      <w:r>
+        <w:rPr>
+          <w:lang w:val="en-GB"/>
+        </w:rPr>
+        <w:t>Go to index.html and locate top navigation</w:t>
+      </w:r>
+    </w:p>
+    <w:p>
+      <w:pPr>
+        <w:pStyle w:val="ListParagraph"/>
+        <w:numPr>
+          <w:ilvl w:val="1"/>
+          <w:numId w:val="18"/>
+        </w:numPr>
+        <w:rPr>
+          <w:lang w:val="en-GB"/>
+        </w:rPr>
+      </w:pPr>
+      <w:r>
+        <w:rPr>
+          <w:lang w:val="en-GB"/>
+        </w:rPr>
+        <w:drawing>
+          <wp:inline distT="0" distB="0" distL="0" distR="0" wp14:anchorId="13C19973" wp14:editId="4AF7F425">
+            <wp:extent cx="5943600" cy="2298700"/>
+            <wp:effectExtent l="0" t="0" r="0" b="6350"/>
+            <wp:docPr id="526627530" name="Picture 1" descr="A computer screen shot of text&#10;&#10;Description automatically generated"/>
+            <wp:cNvGraphicFramePr>
+              <a:graphicFrameLocks xmlns:a="http://schemas.openxmlformats.org/drawingml/2006/main" noChangeAspect="1"/>
+            </wp:cNvGraphicFramePr>
+            <a:graphic xmlns:a="http://schemas.openxmlformats.org/drawingml/2006/main">
+              <a:graphicData uri="http://schemas.openxmlformats.org/drawingml/2006/picture">
+                <pic:pic xmlns:pic="http://schemas.openxmlformats.org/drawingml/2006/picture">
+                  <pic:nvPicPr>
+                    <pic:cNvPr id="526627530" name="Picture 1" descr="A computer screen shot of text&#10;&#10;Description automatically generated"/>
+                    <pic:cNvPicPr/>
+                  </pic:nvPicPr>
+                  <pic:blipFill>
+                    <a:blip r:embed="rId17"/>
+                    <a:stretch>
+                      <a:fillRect/>
+                    </a:stretch>
+                  </pic:blipFill>
+                  <pic:spPr>
+                    <a:xfrm>
+                      <a:off x="0" y="0"/>
+                      <a:ext cx="5943600" cy="2298700"/>
+                    </a:xfrm>
+                    <a:prstGeom prst="rect">
+                      <a:avLst/>
+                    </a:prstGeom>
+                  </pic:spPr>
+                </pic:pic>
+              </a:graphicData>
+            </a:graphic>
+          </wp:inline>
+        </w:drawing>
+      </w:r>
+    </w:p>
+    <w:p>
+      <w:pPr>
+        <w:pStyle w:val="ListParagraph"/>
+        <w:numPr>
+          <w:ilvl w:val="0"/>
+          <w:numId w:val="18"/>
+        </w:numPr>
+        <w:rPr>
+          <w:lang w:val="en-GB"/>
+        </w:rPr>
+      </w:pPr>
+      <w:r>
+        <w:rPr>
+          <w:lang w:val="en-GB"/>
+        </w:rPr>
+        <w:t>Add hamburger menu icon:</w:t>
+      </w:r>
+    </w:p>
+    <w:p>
+      <w:pPr>
+        <w:pStyle w:val="ListParagraph"/>
+        <w:numPr>
+          <w:ilvl w:val="1"/>
+          <w:numId w:val="18"/>
+        </w:numPr>
+        <w:rPr>
+          <w:lang w:val="en-GB"/>
+        </w:rPr>
+      </w:pPr>
+      <w:r>
+        <w:rPr>
+          <w:lang w:val="en-GB"/>
+        </w:rPr>
+        <w:t>Add a new line after ul closing tag</w:t>
+      </w:r>
+    </w:p>
+    <w:p>
+      <w:pPr>
+        <w:pStyle w:val="ListParagraph"/>
+        <w:numPr>
+          <w:ilvl w:val="1"/>
+          <w:numId w:val="18"/>
+        </w:numPr>
+        <w:rPr>
+          <w:lang w:val="en-GB"/>
+        </w:rPr>
+      </w:pPr>
+      <w:r>
+        <w:rPr>
+          <w:lang w:val="en-GB"/>
+        </w:rPr>
+        <w:t>Then add the code below: This is a place holder for the burger menu on mobile view</w:t>
+      </w:r>
+    </w:p>
+    <w:p>
+      <w:pPr>
+        <w:pStyle w:val="ListParagraph"/>
+        <w:numPr>
+          <w:ilvl w:val="1"/>
+          <w:numId w:val="18"/>
+        </w:numPr>
+        <w:rPr>
+          <w:lang w:val="en-GB"/>
+        </w:rPr>
+      </w:pPr>
+      <w:r>
+        <w:rPr>
+          <w:noProof/>
+          <w:lang w:val="en-GB"/>
+        </w:rPr>
+        <w:drawing>
+          <wp:inline distT="0" distB="0" distL="0" distR="0" wp14:anchorId="160BC9D9" wp14:editId="2297FCE0">
+            <wp:extent cx="5669280" cy="3013710"/>
+            <wp:effectExtent l="0" t="0" r="7620" b="0"/>
+            <wp:docPr id="321602105" name="Picture 3"/>
+            <wp:cNvGraphicFramePr>
+              <a:graphicFrameLocks xmlns:a="http://schemas.openxmlformats.org/drawingml/2006/main" noChangeAspect="1"/>
+            </wp:cNvGraphicFramePr>
+            <a:graphic xmlns:a="http://schemas.openxmlformats.org/drawingml/2006/main">
+              <a:graphicData uri="http://schemas.openxmlformats.org/drawingml/2006/picture">
+                <pic:pic xmlns:pic="http://schemas.openxmlformats.org/drawingml/2006/picture">
+                  <pic:nvPicPr>
+                    <pic:cNvPr id="0" name="Picture 3"/>
+                    <pic:cNvPicPr>
+                      <a:picLocks noChangeAspect="1" noChangeArrowheads="1"/>
+                    </pic:cNvPicPr>
+                  </pic:nvPicPr>
+                  <pic:blipFill>
+                    <a:blip r:embed="rId18">
+                      <a:extLst>
+                        <a:ext uri="{28A0092B-C50C-407E-A947-70E740481C1C}">
+                          <a14:useLocalDpi xmlns:a14="http://schemas.microsoft.com/office/drawing/2010/main" val="0"/>
+                        </a:ext>
+                      </a:extLst>
+                    </a:blip>
+                    <a:srcRect/>
+                    <a:stretch>
+                      <a:fillRect/>
+                    </a:stretch>
+                  </pic:blipFill>
+                  <pic:spPr bwMode="auto">
+                    <a:xfrm>
+                      <a:off x="0" y="0"/>
+                      <a:ext cx="5669280" cy="3013710"/>
+                    </a:xfrm>
+                    <a:prstGeom prst="rect">
+                      <a:avLst/>
+                    </a:prstGeom>
+                    <a:noFill/>
+                    <a:ln>
+                      <a:noFill/>
+                    </a:ln>
+                  </pic:spPr>
+                </pic:pic>
+              </a:graphicData>
+            </a:graphic>
+          </wp:inline>
+        </w:drawing>
+      </w:r>
+    </w:p>
+    <w:p>
+      <w:pPr>
+        <w:pStyle w:val="ListParagraph"/>
+        <w:numPr>
+          <w:ilvl w:val="0"/>
+          <w:numId w:val="18"/>
+        </w:numPr>
+        <w:rPr>
+          <w:lang w:val="en-GB"/>
+        </w:rPr>
+      </w:pPr>
+      <w:r>
+        <w:rPr>
+          <w:lang w:val="en-GB"/>
+        </w:rPr>
+        <w:t xml:space="preserve">Go to style.css </w:t>
+      </w:r>
+    </w:p>
+    <w:p>
+      <w:pPr>
+        <w:pStyle w:val="ListParagraph"/>
+        <w:numPr>
+          <w:ilvl w:val="1"/>
+          <w:numId w:val="18"/>
+        </w:numPr>
+        <w:rPr>
+          <w:lang w:val="en-GB"/>
+        </w:rPr>
+      </w:pPr>
+      <w:r>
+        <w:rPr>
+          <w:lang w:val="en-GB"/>
+        </w:rPr>
+        <w:t xml:space="preserve">On top after .navItem.selected selector add a new selector to target </w:t>
+      </w:r>
+      <w:r>
+        <w:rPr>
+          <w:b/>
+          <w:bCs/>
+          <w:lang w:val="en-GB"/>
+        </w:rPr>
+        <w:t>mobileMenu</w:t>
+      </w:r>
+      <w:r>
+        <w:rPr>
+          <w:lang w:val="en-GB"/>
+        </w:rPr>
+        <w:t xml:space="preserve"> and set the display to none.</w:t>
+      </w:r>
+    </w:p>
+    <w:p>
+      <w:pPr>
+        <w:pStyle w:val="ListParagraph"/>
+        <w:numPr>
+          <w:ilvl w:val="1"/>
+          <w:numId w:val="18"/>
+        </w:numPr>
+        <w:rPr>
+          <w:lang w:val="en-GB"/>
+        </w:rPr>
+      </w:pPr>
+      <w:r>
+        <w:rPr>
+          <w:noProof/>
+          <w:lang w:val="en-GB"/>
+        </w:rPr>
+        <w:lastRenderedPageBreak/>
+        <w:drawing>
+          <wp:inline distT="0" distB="0" distL="0" distR="0" wp14:anchorId="056F7384" wp14:editId="300765F2">
+            <wp:extent cx="3673475" cy="2051685"/>
+            <wp:effectExtent l="0" t="0" r="3175" b="5715"/>
+            <wp:docPr id="443389594" name="Picture 4"/>
+            <wp:cNvGraphicFramePr>
+              <a:graphicFrameLocks xmlns:a="http://schemas.openxmlformats.org/drawingml/2006/main" noChangeAspect="1"/>
+            </wp:cNvGraphicFramePr>
+            <a:graphic xmlns:a="http://schemas.openxmlformats.org/drawingml/2006/main">
+              <a:graphicData uri="http://schemas.openxmlformats.org/drawingml/2006/picture">
+                <pic:pic xmlns:pic="http://schemas.openxmlformats.org/drawingml/2006/picture">
+                  <pic:nvPicPr>
+                    <pic:cNvPr id="0" name="Picture 4"/>
+                    <pic:cNvPicPr>
+                      <a:picLocks noChangeAspect="1" noChangeArrowheads="1"/>
+                    </pic:cNvPicPr>
+                  </pic:nvPicPr>
+                  <pic:blipFill>
+                    <a:blip r:embed="rId19">
+                      <a:extLst>
+                        <a:ext uri="{28A0092B-C50C-407E-A947-70E740481C1C}">
+                          <a14:useLocalDpi xmlns:a14="http://schemas.microsoft.com/office/drawing/2010/main" val="0"/>
+                        </a:ext>
+                      </a:extLst>
+                    </a:blip>
+                    <a:srcRect/>
+                    <a:stretch>
+                      <a:fillRect/>
+                    </a:stretch>
+                  </pic:blipFill>
+                  <pic:spPr bwMode="auto">
+                    <a:xfrm>
+                      <a:off x="0" y="0"/>
+                      <a:ext cx="3673475" cy="2051685"/>
+                    </a:xfrm>
+                    <a:prstGeom prst="rect">
+                      <a:avLst/>
+                    </a:prstGeom>
+                    <a:noFill/>
+                    <a:ln>
+                      <a:noFill/>
+                    </a:ln>
+                  </pic:spPr>
+                </pic:pic>
+              </a:graphicData>
+            </a:graphic>
+          </wp:inline>
+        </w:drawing>
+      </w:r>
+    </w:p>
+    <w:p>
+      <w:pPr>
+        <w:pStyle w:val="ListParagraph"/>
+        <w:numPr>
+          <w:ilvl w:val="0"/>
+          <w:numId w:val="18"/>
+        </w:numPr>
+        <w:rPr>
+          <w:lang w:val="en-GB"/>
+        </w:rPr>
+      </w:pPr>
+      <w:r>
+        <w:rPr>
+          <w:lang w:val="en-GB"/>
+        </w:rPr>
+        <w:t>Go to the end of the page and add a media query:</w:t>
+      </w:r>
+    </w:p>
+    <w:p>
+      <w:pPr>
+        <w:pStyle w:val="ListParagraph"/>
+        <w:numPr>
+          <w:ilvl w:val="0"/>
+          <w:numId w:val="18"/>
+        </w:numPr>
+        <w:rPr>
+          <w:lang w:val="en-GB"/>
+        </w:rPr>
+      </w:pPr>
+      <w:r>
+        <w:rPr>
+          <w:lang w:val="en-GB"/>
+        </w:rPr>
+        <w:t xml:space="preserve"> </w:t>
+      </w:r>
+      <w:r>
+        <w:rPr>
+          <w:lang w:val="en-GB"/>
+        </w:rPr>
+        <w:tab/>
+      </w:r>
+      <w:r>
+        <w:rPr>
+          <w:lang w:val="en-GB"/>
+        </w:rPr>
+        <w:drawing>
+          <wp:inline distT="0" distB="0" distL="0" distR="0" wp14:anchorId="600FB510" wp14:editId="55A21BA0">
+            <wp:extent cx="3305636" cy="2076740"/>
+            <wp:effectExtent l="0" t="0" r="0" b="0"/>
+            <wp:docPr id="1824840926" name="Picture 1"/>
+            <wp:cNvGraphicFramePr>
+              <a:graphicFrameLocks xmlns:a="http://schemas.openxmlformats.org/drawingml/2006/main" noChangeAspect="1"/>
+            </wp:cNvGraphicFramePr>
+            <a:graphic xmlns:a="http://schemas.openxmlformats.org/drawingml/2006/main">
+              <a:graphicData uri="http://schemas.openxmlformats.org/drawingml/2006/picture">
+                <pic:pic xmlns:pic="http://schemas.openxmlformats.org/drawingml/2006/picture">
+                  <pic:nvPicPr>
+                    <pic:cNvPr id="1824840926" name=""/>
+                    <pic:cNvPicPr/>
+                  </pic:nvPicPr>
+                  <pic:blipFill>
+                    <a:blip r:embed="rId20"/>
+                    <a:stretch>
+                      <a:fillRect/>
+                    </a:stretch>
+                  </pic:blipFill>
+                  <pic:spPr>
+                    <a:xfrm>
+                      <a:off x="0" y="0"/>
+                      <a:ext cx="3305636" cy="2076740"/>
+                    </a:xfrm>
+                    <a:prstGeom prst="rect">
+                      <a:avLst/>
+                    </a:prstGeom>
+                  </pic:spPr>
+                </pic:pic>
+              </a:graphicData>
+            </a:graphic>
+          </wp:inline>
+        </w:drawing>
+      </w:r>
     </w:p>
     <w:sectPr>
       <w:pgSz w:w="12240" w:h="15840"/>
@@ -1892,6 +2557,178 @@
     </w:lvl>
   </w:abstractNum>
   <w:abstractNum w:abstractNumId="12" w15:restartNumberingAfterBreak="0">
+    <w:nsid w:val="691755CF"/>
+    <w:multiLevelType w:val="hybridMultilevel"/>
+    <w:tmpl w:val="4482C008"/>
+    <w:lvl w:ilvl="0" w:tplc="0409000F">
+      <w:start w:val="1"/>
+      <w:numFmt w:val="decimal"/>
+      <w:lvlText w:val="%1."/>
+      <w:lvlJc w:val="left"/>
+      <w:pPr>
+        <w:ind w:left="720" w:hanging="360"/>
+      </w:pPr>
+    </w:lvl>
+    <w:lvl w:ilvl="1" w:tplc="04090019">
+      <w:start w:val="1"/>
+      <w:numFmt w:val="lowerLetter"/>
+      <w:lvlText w:val="%2."/>
+      <w:lvlJc w:val="left"/>
+      <w:pPr>
+        <w:ind w:left="1440" w:hanging="360"/>
+      </w:pPr>
+    </w:lvl>
+    <w:lvl w:ilvl="2" w:tplc="0409001B">
+      <w:start w:val="1"/>
+      <w:numFmt w:val="lowerRoman"/>
+      <w:lvlText w:val="%3."/>
+      <w:lvlJc w:val="right"/>
+      <w:pPr>
+        <w:ind w:left="2160" w:hanging="180"/>
+      </w:pPr>
+    </w:lvl>
+    <w:lvl w:ilvl="3" w:tplc="0409000F" w:tentative="1">
+      <w:start w:val="1"/>
+      <w:numFmt w:val="decimal"/>
+      <w:lvlText w:val="%4."/>
+      <w:lvlJc w:val="left"/>
+      <w:pPr>
+        <w:ind w:left="2880" w:hanging="360"/>
+      </w:pPr>
+    </w:lvl>
+    <w:lvl w:ilvl="4" w:tplc="04090019" w:tentative="1">
+      <w:start w:val="1"/>
+      <w:numFmt w:val="lowerLetter"/>
+      <w:lvlText w:val="%5."/>
+      <w:lvlJc w:val="left"/>
+      <w:pPr>
+        <w:ind w:left="3600" w:hanging="360"/>
+      </w:pPr>
+    </w:lvl>
+    <w:lvl w:ilvl="5" w:tplc="0409001B" w:tentative="1">
+      <w:start w:val="1"/>
+      <w:numFmt w:val="lowerRoman"/>
+      <w:lvlText w:val="%6."/>
+      <w:lvlJc w:val="right"/>
+      <w:pPr>
+        <w:ind w:left="4320" w:hanging="180"/>
+      </w:pPr>
+    </w:lvl>
+    <w:lvl w:ilvl="6" w:tplc="0409000F" w:tentative="1">
+      <w:start w:val="1"/>
+      <w:numFmt w:val="decimal"/>
+      <w:lvlText w:val="%7."/>
+      <w:lvlJc w:val="left"/>
+      <w:pPr>
+        <w:ind w:left="5040" w:hanging="360"/>
+      </w:pPr>
+    </w:lvl>
+    <w:lvl w:ilvl="7" w:tplc="04090019" w:tentative="1">
+      <w:start w:val="1"/>
+      <w:numFmt w:val="lowerLetter"/>
+      <w:lvlText w:val="%8."/>
+      <w:lvlJc w:val="left"/>
+      <w:pPr>
+        <w:ind w:left="5760" w:hanging="360"/>
+      </w:pPr>
+    </w:lvl>
+    <w:lvl w:ilvl="8" w:tplc="0409001B" w:tentative="1">
+      <w:start w:val="1"/>
+      <w:numFmt w:val="lowerRoman"/>
+      <w:lvlText w:val="%9."/>
+      <w:lvlJc w:val="right"/>
+      <w:pPr>
+        <w:ind w:left="6480" w:hanging="180"/>
+      </w:pPr>
+    </w:lvl>
+  </w:abstractNum>
+  <w:abstractNum w:abstractNumId="13" w15:restartNumberingAfterBreak="0">
+    <w:nsid w:val="70A9610A"/>
+    <w:multiLevelType w:val="hybridMultilevel"/>
+    <w:tmpl w:val="ECE8432E"/>
+    <w:lvl w:ilvl="0" w:tplc="0409000F">
+      <w:start w:val="1"/>
+      <w:numFmt w:val="decimal"/>
+      <w:lvlText w:val="%1."/>
+      <w:lvlJc w:val="left"/>
+      <w:pPr>
+        <w:ind w:left="720" w:hanging="360"/>
+      </w:pPr>
+    </w:lvl>
+    <w:lvl w:ilvl="1" w:tplc="04090019" w:tentative="1">
+      <w:start w:val="1"/>
+      <w:numFmt w:val="lowerLetter"/>
+      <w:lvlText w:val="%2."/>
+      <w:lvlJc w:val="left"/>
+      <w:pPr>
+        <w:ind w:left="1440" w:hanging="360"/>
+      </w:pPr>
+    </w:lvl>
+    <w:lvl w:ilvl="2" w:tplc="0409001B" w:tentative="1">
+      <w:start w:val="1"/>
+      <w:numFmt w:val="lowerRoman"/>
+      <w:lvlText w:val="%3."/>
+      <w:lvlJc w:val="right"/>
+      <w:pPr>
+        <w:ind w:left="2160" w:hanging="180"/>
+      </w:pPr>
+    </w:lvl>
+    <w:lvl w:ilvl="3" w:tplc="0409000F" w:tentative="1">
+      <w:start w:val="1"/>
+      <w:numFmt w:val="decimal"/>
+      <w:lvlText w:val="%4."/>
+      <w:lvlJc w:val="left"/>
+      <w:pPr>
+        <w:ind w:left="2880" w:hanging="360"/>
+      </w:pPr>
+    </w:lvl>
+    <w:lvl w:ilvl="4" w:tplc="04090019" w:tentative="1">
+      <w:start w:val="1"/>
+      <w:numFmt w:val="lowerLetter"/>
+      <w:lvlText w:val="%5."/>
+      <w:lvlJc w:val="left"/>
+      <w:pPr>
+        <w:ind w:left="3600" w:hanging="360"/>
+      </w:pPr>
+    </w:lvl>
+    <w:lvl w:ilvl="5" w:tplc="0409001B" w:tentative="1">
+      <w:start w:val="1"/>
+      <w:numFmt w:val="lowerRoman"/>
+      <w:lvlText w:val="%6."/>
+      <w:lvlJc w:val="right"/>
+      <w:pPr>
+        <w:ind w:left="4320" w:hanging="180"/>
+      </w:pPr>
+    </w:lvl>
+    <w:lvl w:ilvl="6" w:tplc="0409000F" w:tentative="1">
+      <w:start w:val="1"/>
+      <w:numFmt w:val="decimal"/>
+      <w:lvlText w:val="%7."/>
+      <w:lvlJc w:val="left"/>
+      <w:pPr>
+        <w:ind w:left="5040" w:hanging="360"/>
+      </w:pPr>
+    </w:lvl>
+    <w:lvl w:ilvl="7" w:tplc="04090019" w:tentative="1">
+      <w:start w:val="1"/>
+      <w:numFmt w:val="lowerLetter"/>
+      <w:lvlText w:val="%8."/>
+      <w:lvlJc w:val="left"/>
+      <w:pPr>
+        <w:ind w:left="5760" w:hanging="360"/>
+      </w:pPr>
+    </w:lvl>
+    <w:lvl w:ilvl="8" w:tplc="0409001B" w:tentative="1">
+      <w:start w:val="1"/>
+      <w:numFmt w:val="lowerRoman"/>
+      <w:lvlText w:val="%9."/>
+      <w:lvlJc w:val="right"/>
+      <w:pPr>
+        <w:ind w:left="6480" w:hanging="180"/>
+      </w:pPr>
+    </w:lvl>
+  </w:abstractNum>
+  <w:abstractNum w:abstractNumId="14" w15:restartNumberingAfterBreak="0">
     <w:nsid w:val="71477F54"/>
     <w:multiLevelType w:val="hybridMultilevel"/>
     <w:tmpl w:val="3F400FB8"/>
@@ -1977,7 +2814,7 @@
       </w:pPr>
     </w:lvl>
   </w:abstractNum>
-  <w:abstractNum w:abstractNumId="13" w15:restartNumberingAfterBreak="0">
+  <w:abstractNum w:abstractNumId="15" w15:restartNumberingAfterBreak="0">
     <w:nsid w:val="71564C58"/>
     <w:multiLevelType w:val="hybridMultilevel"/>
     <w:tmpl w:val="1AE659C2"/>
@@ -2071,7 +2908,7 @@
       </w:pPr>
     </w:lvl>
   </w:abstractNum>
-  <w:abstractNum w:abstractNumId="14" w15:restartNumberingAfterBreak="0">
+  <w:abstractNum w:abstractNumId="16" w15:restartNumberingAfterBreak="0">
     <w:nsid w:val="7E4151FA"/>
     <w:multiLevelType w:val="hybridMultilevel"/>
     <w:tmpl w:val="2FE0F252"/>
@@ -2157,7 +2994,7 @@
       </w:pPr>
     </w:lvl>
   </w:abstractNum>
-  <w:abstractNum w:abstractNumId="15" w15:restartNumberingAfterBreak="0">
+  <w:abstractNum w:abstractNumId="17" w15:restartNumberingAfterBreak="0">
     <w:nsid w:val="7FCA40AC"/>
     <w:multiLevelType w:val="hybridMultilevel"/>
     <w:tmpl w:val="9B80F28C"/>
@@ -2244,7 +3081,7 @@
     </w:lvl>
   </w:abstractNum>
   <w:num w:numId="1" w16cid:durableId="586109479">
-    <w:abstractNumId w:val="12"/>
+    <w:abstractNumId w:val="14"/>
   </w:num>
   <w:num w:numId="2" w16cid:durableId="1241335035">
     <w:abstractNumId w:val="1"/>
@@ -2259,10 +3096,10 @@
     <w:abstractNumId w:val="3"/>
   </w:num>
   <w:num w:numId="6" w16cid:durableId="1752121410">
-    <w:abstractNumId w:val="13"/>
+    <w:abstractNumId w:val="15"/>
   </w:num>
   <w:num w:numId="7" w16cid:durableId="897663977">
-    <w:abstractNumId w:val="14"/>
+    <w:abstractNumId w:val="16"/>
   </w:num>
   <w:num w:numId="8" w16cid:durableId="852498821">
     <w:abstractNumId w:val="7"/>
@@ -2286,10 +3123,16 @@
     <w:abstractNumId w:val="11"/>
   </w:num>
   <w:num w:numId="15" w16cid:durableId="1079522186">
-    <w:abstractNumId w:val="15"/>
+    <w:abstractNumId w:val="17"/>
   </w:num>
   <w:num w:numId="16" w16cid:durableId="1717776254">
     <w:abstractNumId w:val="4"/>
+  </w:num>
+  <w:num w:numId="17" w16cid:durableId="122578896">
+    <w:abstractNumId w:val="13"/>
+  </w:num>
+  <w:num w:numId="18" w16cid:durableId="134026924">
+    <w:abstractNumId w:val="12"/>
   </w:num>
 </w:numbering>
 </file>

</xml_diff>